<commit_message>
adding new overview doc from school
</commit_message>
<xml_diff>
--- a/Overview.docx
+++ b/Overview.docx
@@ -1,6 +1,6 @@
 
 <file path=word/document.xml><?xml version="1.0" encoding="utf-8"?>
-<w:document xmlns:wpc="http://schemas.microsoft.com/office/word/2010/wordprocessingCanvas" xmlns:cx="http://schemas.microsoft.com/office/drawing/2014/chartex" xmlns:cx1="http://schemas.microsoft.com/office/drawing/2015/9/8/chartex" xmlns:cx2="http://schemas.microsoft.com/office/drawing/2015/10/21/chartex" xmlns:cx3="http://schemas.microsoft.com/office/drawing/2016/5/9/chartex" xmlns:cx4="http://schemas.microsoft.com/office/drawing/2016/5/10/chartex" xmlns:cx5="http://schemas.microsoft.com/office/drawing/2016/5/11/chartex" xmlns:cx6="http://schemas.microsoft.com/office/drawing/2016/5/12/chartex" xmlns:cx7="http://schemas.microsoft.com/office/drawing/2016/5/13/chartex" xmlns:cx8="http://schemas.microsoft.com/office/drawing/2016/5/14/chartex" xmlns:mc="http://schemas.openxmlformats.org/markup-compatibility/2006" xmlns:aink="http://schemas.microsoft.com/office/drawing/2016/ink" xmlns:am3d="http://schemas.microsoft.com/office/drawing/2017/model3d" xmlns:o="urn:schemas-microsoft-com:office:office" xmlns:r="http://schemas.openxmlformats.org/officeDocument/2006/relationships" xmlns:m="http://schemas.openxmlformats.org/officeDocument/2006/math" xmlns:v="urn:schemas-microsoft-com:vml" xmlns:wp14="http://schemas.microsoft.com/office/word/2010/wordprocessingDrawing" xmlns:wp="http://schemas.openxmlformats.org/drawingml/2006/wordprocessingDrawing" xmlns:w10="urn:schemas-microsoft-com:office:word" xmlns:w="http://schemas.openxmlformats.org/wordprocessingml/2006/main" xmlns:w14="http://schemas.microsoft.com/office/word/2010/wordml" xmlns:w15="http://schemas.microsoft.com/office/word/2012/wordml" xmlns:w16cex="http://schemas.microsoft.com/office/word/2018/wordml/cex" xmlns:w16cid="http://schemas.microsoft.com/office/word/2016/wordml/cid" xmlns:w16="http://schemas.microsoft.com/office/word/2018/wordml" xmlns:w16se="http://schemas.microsoft.com/office/word/2015/wordml/symex" xmlns:wpg="http://schemas.microsoft.com/office/word/2010/wordprocessingGroup" xmlns:wpi="http://schemas.microsoft.com/office/word/2010/wordprocessingInk" xmlns:wne="http://schemas.microsoft.com/office/word/2006/wordml" xmlns:wps="http://schemas.microsoft.com/office/word/2010/wordprocessingShape" mc:Ignorable="w14 w15 w16se w16cid w16 w16cex wp14">
+<w:document xmlns:wpc="http://schemas.microsoft.com/office/word/2010/wordprocessingCanvas" xmlns:cx="http://schemas.microsoft.com/office/drawing/2014/chartex" xmlns:cx1="http://schemas.microsoft.com/office/drawing/2015/9/8/chartex" xmlns:cx2="http://schemas.microsoft.com/office/drawing/2015/10/21/chartex" xmlns:cx3="http://schemas.microsoft.com/office/drawing/2016/5/9/chartex" xmlns:cx4="http://schemas.microsoft.com/office/drawing/2016/5/10/chartex" xmlns:cx5="http://schemas.microsoft.com/office/drawing/2016/5/11/chartex" xmlns:cx6="http://schemas.microsoft.com/office/drawing/2016/5/12/chartex" xmlns:cx7="http://schemas.microsoft.com/office/drawing/2016/5/13/chartex" xmlns:cx8="http://schemas.microsoft.com/office/drawing/2016/5/14/chartex" xmlns:mc="http://schemas.openxmlformats.org/markup-compatibility/2006" xmlns:aink="http://schemas.microsoft.com/office/drawing/2016/ink" xmlns:am3d="http://schemas.microsoft.com/office/drawing/2017/model3d" xmlns:o="urn:schemas-microsoft-com:office:office" xmlns:r="http://schemas.openxmlformats.org/officeDocument/2006/relationships" xmlns:m="http://schemas.openxmlformats.org/officeDocument/2006/math" xmlns:v="urn:schemas-microsoft-com:vml" xmlns:wp14="http://schemas.microsoft.com/office/word/2010/wordprocessingDrawing" xmlns:wp="http://schemas.openxmlformats.org/drawingml/2006/wordprocessingDrawing" xmlns:w10="urn:schemas-microsoft-com:office:word" xmlns:w="http://schemas.openxmlformats.org/wordprocessingml/2006/main" xmlns:w14="http://schemas.microsoft.com/office/word/2010/wordml" xmlns:w15="http://schemas.microsoft.com/office/word/2012/wordml" xmlns:w16cid="http://schemas.microsoft.com/office/word/2016/wordml/cid" xmlns:w16se="http://schemas.microsoft.com/office/word/2015/wordml/symex" xmlns:wpg="http://schemas.microsoft.com/office/word/2010/wordprocessingGroup" xmlns:wpi="http://schemas.microsoft.com/office/word/2010/wordprocessingInk" xmlns:wne="http://schemas.microsoft.com/office/word/2006/wordml" xmlns:wps="http://schemas.microsoft.com/office/word/2010/wordprocessingShape" mc:Ignorable="w14 w15 w16se w16cid wp14">
   <w:body>
     <w:p>
       <w:pPr>
@@ -1715,23 +1715,7 @@
           <w:sz w:val="24"/>
           <w:lang w:val="en-US"/>
         </w:rPr>
-        <w:t xml:space="preserve">Input for volunteer, </w:t>
-      </w:r>
-      <w:proofErr w:type="gramStart"/>
-      <w:r>
-        <w:rPr>
-          <w:sz w:val="24"/>
-          <w:lang w:val="en-US"/>
-        </w:rPr>
-        <w:t>coin</w:t>
-      </w:r>
-      <w:proofErr w:type="gramEnd"/>
-      <w:r>
-        <w:rPr>
-          <w:sz w:val="24"/>
-          <w:lang w:val="en-US"/>
-        </w:rPr>
-        <w:t xml:space="preserve"> and weight</w:t>
+        <w:t>Input for volunteer, coin and weight</w:t>
       </w:r>
     </w:p>
     <w:p>
@@ -9073,51 +9057,19 @@
         <w:rPr>
           <w:b/>
           <w:bCs/>
-          <w:lang w:val="en-US"/>
-        </w:rPr>
-      </w:pPr>
-      <w:r>
+          <w:noProof/>
+          <w:lang w:val="en-US"/>
+        </w:rPr>
+      </w:pPr>
+    </w:p>
+    <w:p>
+      <w:pPr>
         <w:rPr>
           <w:b/>
           <w:bCs/>
           <w:lang w:val="en-US"/>
         </w:rPr>
-        <w:drawing>
-          <wp:inline distT="0" distB="0" distL="0" distR="0" wp14:anchorId="75D52133" wp14:editId="7931F96A">
-            <wp:extent cx="5731510" cy="4924425"/>
-            <wp:effectExtent l="0" t="0" r="2540" b="9525"/>
-            <wp:docPr id="4" name="Picture 4"/>
-            <wp:cNvGraphicFramePr>
-              <a:graphicFrameLocks xmlns:a="http://schemas.openxmlformats.org/drawingml/2006/main" noChangeAspect="1"/>
-            </wp:cNvGraphicFramePr>
-            <a:graphic xmlns:a="http://schemas.openxmlformats.org/drawingml/2006/main">
-              <a:graphicData uri="http://schemas.openxmlformats.org/drawingml/2006/picture">
-                <pic:pic xmlns:pic="http://schemas.openxmlformats.org/drawingml/2006/picture">
-                  <pic:nvPicPr>
-                    <pic:cNvPr id="1" name=""/>
-                    <pic:cNvPicPr/>
-                  </pic:nvPicPr>
-                  <pic:blipFill>
-                    <a:blip r:embed="rId9"/>
-                    <a:stretch>
-                      <a:fillRect/>
-                    </a:stretch>
-                  </pic:blipFill>
-                  <pic:spPr>
-                    <a:xfrm>
-                      <a:off x="0" y="0"/>
-                      <a:ext cx="5731510" cy="4924425"/>
-                    </a:xfrm>
-                    <a:prstGeom prst="rect">
-                      <a:avLst/>
-                    </a:prstGeom>
-                  </pic:spPr>
-                </pic:pic>
-              </a:graphicData>
-            </a:graphic>
-          </wp:inline>
-        </w:drawing>
-      </w:r>
+      </w:pPr>
     </w:p>
     <w:p>
       <w:pPr>
@@ -9127,92 +9079,24 @@
           <w:lang w:val="en-US"/>
         </w:rPr>
       </w:pPr>
-      <w:r>
+    </w:p>
+    <w:p>
+      <w:pPr>
         <w:rPr>
           <w:b/>
           <w:bCs/>
           <w:lang w:val="en-US"/>
         </w:rPr>
-        <w:lastRenderedPageBreak/>
-        <w:drawing>
-          <wp:inline distT="0" distB="0" distL="0" distR="0" wp14:anchorId="7BC537FB" wp14:editId="7A920A9F">
-            <wp:extent cx="5731510" cy="4926965"/>
-            <wp:effectExtent l="0" t="0" r="2540" b="6985"/>
-            <wp:docPr id="5" name="Picture 5"/>
-            <wp:cNvGraphicFramePr>
-              <a:graphicFrameLocks xmlns:a="http://schemas.openxmlformats.org/drawingml/2006/main" noChangeAspect="1"/>
-            </wp:cNvGraphicFramePr>
-            <a:graphic xmlns:a="http://schemas.openxmlformats.org/drawingml/2006/main">
-              <a:graphicData uri="http://schemas.openxmlformats.org/drawingml/2006/picture">
-                <pic:pic xmlns:pic="http://schemas.openxmlformats.org/drawingml/2006/picture">
-                  <pic:nvPicPr>
-                    <pic:cNvPr id="1" name=""/>
-                    <pic:cNvPicPr/>
-                  </pic:nvPicPr>
-                  <pic:blipFill>
-                    <a:blip r:embed="rId10"/>
-                    <a:stretch>
-                      <a:fillRect/>
-                    </a:stretch>
-                  </pic:blipFill>
-                  <pic:spPr>
-                    <a:xfrm>
-                      <a:off x="0" y="0"/>
-                      <a:ext cx="5731510" cy="4926965"/>
-                    </a:xfrm>
-                    <a:prstGeom prst="rect">
-                      <a:avLst/>
-                    </a:prstGeom>
-                  </pic:spPr>
-                </pic:pic>
-              </a:graphicData>
-            </a:graphic>
-          </wp:inline>
-        </w:drawing>
-      </w:r>
-      <w:r>
+      </w:pPr>
+    </w:p>
+    <w:p>
+      <w:pPr>
         <w:rPr>
           <w:b/>
           <w:bCs/>
           <w:lang w:val="en-US"/>
         </w:rPr>
-        <w:lastRenderedPageBreak/>
-        <w:drawing>
-          <wp:inline distT="0" distB="0" distL="0" distR="0" wp14:anchorId="7EF00169" wp14:editId="65CCF079">
-            <wp:extent cx="5731510" cy="4933315"/>
-            <wp:effectExtent l="0" t="0" r="2540" b="635"/>
-            <wp:docPr id="6" name="Picture 6"/>
-            <wp:cNvGraphicFramePr>
-              <a:graphicFrameLocks xmlns:a="http://schemas.openxmlformats.org/drawingml/2006/main" noChangeAspect="1"/>
-            </wp:cNvGraphicFramePr>
-            <a:graphic xmlns:a="http://schemas.openxmlformats.org/drawingml/2006/main">
-              <a:graphicData uri="http://schemas.openxmlformats.org/drawingml/2006/picture">
-                <pic:pic xmlns:pic="http://schemas.openxmlformats.org/drawingml/2006/picture">
-                  <pic:nvPicPr>
-                    <pic:cNvPr id="1" name=""/>
-                    <pic:cNvPicPr/>
-                  </pic:nvPicPr>
-                  <pic:blipFill>
-                    <a:blip r:embed="rId11"/>
-                    <a:stretch>
-                      <a:fillRect/>
-                    </a:stretch>
-                  </pic:blipFill>
-                  <pic:spPr>
-                    <a:xfrm>
-                      <a:off x="0" y="0"/>
-                      <a:ext cx="5731510" cy="4933315"/>
-                    </a:xfrm>
-                    <a:prstGeom prst="rect">
-                      <a:avLst/>
-                    </a:prstGeom>
-                  </pic:spPr>
-                </pic:pic>
-              </a:graphicData>
-            </a:graphic>
-          </wp:inline>
-        </w:drawing>
-      </w:r>
+      </w:pPr>
     </w:p>
     <w:p>
       <w:pPr>
@@ -9222,49 +9106,15 @@
           <w:lang w:val="en-US"/>
         </w:rPr>
       </w:pPr>
-      <w:r>
+    </w:p>
+    <w:p>
+      <w:pPr>
         <w:rPr>
           <w:b/>
           <w:bCs/>
           <w:lang w:val="en-US"/>
         </w:rPr>
-        <w:lastRenderedPageBreak/>
-        <w:drawing>
-          <wp:inline distT="0" distB="0" distL="0" distR="0" wp14:anchorId="4D8D8E6D" wp14:editId="6A828D0D">
-            <wp:extent cx="5731510" cy="4918710"/>
-            <wp:effectExtent l="0" t="0" r="2540" b="0"/>
-            <wp:docPr id="7" name="Picture 7"/>
-            <wp:cNvGraphicFramePr>
-              <a:graphicFrameLocks xmlns:a="http://schemas.openxmlformats.org/drawingml/2006/main" noChangeAspect="1"/>
-            </wp:cNvGraphicFramePr>
-            <a:graphic xmlns:a="http://schemas.openxmlformats.org/drawingml/2006/main">
-              <a:graphicData uri="http://schemas.openxmlformats.org/drawingml/2006/picture">
-                <pic:pic xmlns:pic="http://schemas.openxmlformats.org/drawingml/2006/picture">
-                  <pic:nvPicPr>
-                    <pic:cNvPr id="1" name=""/>
-                    <pic:cNvPicPr/>
-                  </pic:nvPicPr>
-                  <pic:blipFill>
-                    <a:blip r:embed="rId12"/>
-                    <a:stretch>
-                      <a:fillRect/>
-                    </a:stretch>
-                  </pic:blipFill>
-                  <pic:spPr>
-                    <a:xfrm>
-                      <a:off x="0" y="0"/>
-                      <a:ext cx="5731510" cy="4918710"/>
-                    </a:xfrm>
-                    <a:prstGeom prst="rect">
-                      <a:avLst/>
-                    </a:prstGeom>
-                  </pic:spPr>
-                </pic:pic>
-              </a:graphicData>
-            </a:graphic>
-          </wp:inline>
-        </w:drawing>
-      </w:r>
+      </w:pPr>
     </w:p>
     <w:p>
       <w:pPr>
@@ -9274,147 +9124,24 @@
           <w:lang w:val="en-US"/>
         </w:rPr>
       </w:pPr>
-      <w:r>
+    </w:p>
+    <w:p>
+      <w:pPr>
         <w:rPr>
           <w:b/>
           <w:bCs/>
           <w:lang w:val="en-US"/>
         </w:rPr>
-        <w:lastRenderedPageBreak/>
-        <w:drawing>
-          <wp:anchor distT="0" distB="0" distL="114300" distR="114300" simplePos="0" relativeHeight="251659264" behindDoc="1" locked="0" layoutInCell="1" allowOverlap="1" wp14:anchorId="1538EE49" wp14:editId="3234BAA7">
-            <wp:simplePos x="0" y="0"/>
-            <wp:positionH relativeFrom="margin">
-              <wp:posOffset>4445</wp:posOffset>
-            </wp:positionH>
-            <wp:positionV relativeFrom="paragraph">
-              <wp:posOffset>4938395</wp:posOffset>
-            </wp:positionV>
-            <wp:extent cx="5724525" cy="379095"/>
-            <wp:effectExtent l="0" t="0" r="9525" b="1905"/>
-            <wp:wrapTight wrapText="bothSides">
-              <wp:wrapPolygon edited="0">
-                <wp:start x="0" y="0"/>
-                <wp:lineTo x="0" y="20623"/>
-                <wp:lineTo x="21564" y="20623"/>
-                <wp:lineTo x="21564" y="0"/>
-                <wp:lineTo x="0" y="0"/>
-              </wp:wrapPolygon>
-            </wp:wrapTight>
-            <wp:docPr id="9" name="Picture 9"/>
-            <wp:cNvGraphicFramePr>
-              <a:graphicFrameLocks xmlns:a="http://schemas.openxmlformats.org/drawingml/2006/main" noChangeAspect="1"/>
-            </wp:cNvGraphicFramePr>
-            <a:graphic xmlns:a="http://schemas.openxmlformats.org/drawingml/2006/main">
-              <a:graphicData uri="http://schemas.openxmlformats.org/drawingml/2006/picture">
-                <pic:pic xmlns:pic="http://schemas.openxmlformats.org/drawingml/2006/picture">
-                  <pic:nvPicPr>
-                    <pic:cNvPr id="1" name=""/>
-                    <pic:cNvPicPr/>
-                  </pic:nvPicPr>
-                  <pic:blipFill>
-                    <a:blip r:embed="rId13">
-                      <a:extLst>
-                        <a:ext uri="{28A0092B-C50C-407E-A947-70E740481C1C}">
-                          <a14:useLocalDpi xmlns:a14="http://schemas.microsoft.com/office/drawing/2010/main" val="0"/>
-                        </a:ext>
-                      </a:extLst>
-                    </a:blip>
-                    <a:stretch>
-                      <a:fillRect/>
-                    </a:stretch>
-                  </pic:blipFill>
-                  <pic:spPr>
-                    <a:xfrm>
-                      <a:off x="0" y="0"/>
-                      <a:ext cx="5724525" cy="379095"/>
-                    </a:xfrm>
-                    <a:prstGeom prst="rect">
-                      <a:avLst/>
-                    </a:prstGeom>
-                  </pic:spPr>
-                </pic:pic>
-              </a:graphicData>
-            </a:graphic>
-            <wp14:sizeRelH relativeFrom="page">
-              <wp14:pctWidth>0</wp14:pctWidth>
-            </wp14:sizeRelH>
-            <wp14:sizeRelV relativeFrom="page">
-              <wp14:pctHeight>0</wp14:pctHeight>
-            </wp14:sizeRelV>
-          </wp:anchor>
-        </w:drawing>
-      </w:r>
-      <w:r>
+      </w:pPr>
+    </w:p>
+    <w:p>
+      <w:pPr>
         <w:rPr>
           <w:b/>
           <w:bCs/>
           <w:lang w:val="en-US"/>
         </w:rPr>
-        <w:drawing>
-          <wp:anchor distT="0" distB="0" distL="114300" distR="114300" simplePos="0" relativeHeight="251658240" behindDoc="1" locked="0" layoutInCell="1" allowOverlap="1" wp14:anchorId="3C3213AC" wp14:editId="510DB3F0">
-            <wp:simplePos x="0" y="0"/>
-            <wp:positionH relativeFrom="column">
-              <wp:posOffset>0</wp:posOffset>
-            </wp:positionH>
-            <wp:positionV relativeFrom="paragraph">
-              <wp:posOffset>0</wp:posOffset>
-            </wp:positionV>
-            <wp:extent cx="5731510" cy="4959350"/>
-            <wp:effectExtent l="0" t="0" r="2540" b="0"/>
-            <wp:wrapTight wrapText="bothSides">
-              <wp:wrapPolygon edited="0">
-                <wp:start x="0" y="0"/>
-                <wp:lineTo x="0" y="21489"/>
-                <wp:lineTo x="21538" y="21489"/>
-                <wp:lineTo x="21538" y="0"/>
-                <wp:lineTo x="0" y="0"/>
-              </wp:wrapPolygon>
-            </wp:wrapTight>
-            <wp:docPr id="8" name="Picture 8"/>
-            <wp:cNvGraphicFramePr>
-              <a:graphicFrameLocks xmlns:a="http://schemas.openxmlformats.org/drawingml/2006/main" noChangeAspect="1"/>
-            </wp:cNvGraphicFramePr>
-            <a:graphic xmlns:a="http://schemas.openxmlformats.org/drawingml/2006/main">
-              <a:graphicData uri="http://schemas.openxmlformats.org/drawingml/2006/picture">
-                <pic:pic xmlns:pic="http://schemas.openxmlformats.org/drawingml/2006/picture">
-                  <pic:nvPicPr>
-                    <pic:cNvPr id="1" name=""/>
-                    <pic:cNvPicPr/>
-                  </pic:nvPicPr>
-                  <pic:blipFill>
-                    <a:blip r:embed="rId14">
-                      <a:extLst>
-                        <a:ext uri="{28A0092B-C50C-407E-A947-70E740481C1C}">
-                          <a14:useLocalDpi xmlns:a14="http://schemas.microsoft.com/office/drawing/2010/main" val="0"/>
-                        </a:ext>
-                      </a:extLst>
-                    </a:blip>
-                    <a:stretch>
-                      <a:fillRect/>
-                    </a:stretch>
-                  </pic:blipFill>
-                  <pic:spPr>
-                    <a:xfrm>
-                      <a:off x="0" y="0"/>
-                      <a:ext cx="5731510" cy="4959350"/>
-                    </a:xfrm>
-                    <a:prstGeom prst="rect">
-                      <a:avLst/>
-                    </a:prstGeom>
-                  </pic:spPr>
-                </pic:pic>
-              </a:graphicData>
-            </a:graphic>
-            <wp14:sizeRelH relativeFrom="page">
-              <wp14:pctWidth>0</wp14:pctWidth>
-            </wp14:sizeRelH>
-            <wp14:sizeRelV relativeFrom="page">
-              <wp14:pctHeight>0</wp14:pctHeight>
-            </wp14:sizeRelV>
-          </wp:anchor>
-        </w:drawing>
-      </w:r>
+      </w:pPr>
     </w:p>
     <w:p>
       <w:pPr>
@@ -9524,8 +9251,1387 @@
         </w:rPr>
       </w:pPr>
     </w:p>
+    <w:p>
+      <w:pPr>
+        <w:rPr>
+          <w:b/>
+          <w:bCs/>
+          <w:lang w:val="en-US"/>
+        </w:rPr>
+      </w:pPr>
+    </w:p>
+    <w:p>
+      <w:pPr>
+        <w:rPr>
+          <w:b/>
+          <w:bCs/>
+          <w:lang w:val="en-US"/>
+        </w:rPr>
+      </w:pPr>
+    </w:p>
+    <w:p>
+      <w:pPr>
+        <w:rPr>
+          <w:b/>
+          <w:bCs/>
+          <w:lang w:val="en-US"/>
+        </w:rPr>
+      </w:pPr>
+    </w:p>
+    <w:p>
+      <w:pPr>
+        <w:rPr>
+          <w:b/>
+          <w:bCs/>
+          <w:lang w:val="en-US"/>
+        </w:rPr>
+      </w:pPr>
+    </w:p>
+    <w:p>
+      <w:pPr>
+        <w:rPr>
+          <w:b/>
+          <w:bCs/>
+          <w:lang w:val="en-US"/>
+        </w:rPr>
+      </w:pPr>
+    </w:p>
+    <w:p>
+      <w:pPr>
+        <w:rPr>
+          <w:b/>
+          <w:bCs/>
+          <w:lang w:val="en-US"/>
+        </w:rPr>
+      </w:pPr>
+    </w:p>
+    <w:p>
+      <w:pPr>
+        <w:rPr>
+          <w:b/>
+          <w:bCs/>
+          <w:lang w:val="en-US"/>
+        </w:rPr>
+      </w:pPr>
+    </w:p>
+    <w:p>
+      <w:pPr>
+        <w:jc w:val="center"/>
+        <w:rPr>
+          <w:bCs/>
+          <w:sz w:val="44"/>
+          <w:lang w:val="en-US"/>
+        </w:rPr>
+      </w:pPr>
+      <w:r>
+        <w:rPr>
+          <w:bCs/>
+          <w:sz w:val="44"/>
+          <w:lang w:val="en-US"/>
+        </w:rPr>
+        <w:lastRenderedPageBreak/>
+        <w:t>Testing</w:t>
+      </w:r>
+    </w:p>
+    <w:tbl>
+      <w:tblPr>
+        <w:tblStyle w:val="TableGrid"/>
+        <w:tblW w:w="0" w:type="auto"/>
+        <w:tblLook w:val="04A0" w:firstRow="1" w:lastRow="0" w:firstColumn="1" w:lastColumn="0" w:noHBand="0" w:noVBand="1"/>
+      </w:tblPr>
+      <w:tblGrid>
+        <w:gridCol w:w="704"/>
+        <w:gridCol w:w="2410"/>
+        <w:gridCol w:w="1559"/>
+        <w:gridCol w:w="3260"/>
+        <w:gridCol w:w="1083"/>
+      </w:tblGrid>
+      <w:tr>
+        <w:tc>
+          <w:tcPr>
+            <w:tcW w:w="704" w:type="dxa"/>
+            <w:shd w:val="clear" w:color="auto" w:fill="000000" w:themeFill="text1"/>
+          </w:tcPr>
+          <w:p>
+            <w:pPr>
+              <w:rPr>
+                <w:bCs/>
+                <w:sz w:val="24"/>
+                <w:szCs w:val="24"/>
+                <w:lang w:val="en-US"/>
+              </w:rPr>
+            </w:pPr>
+            <w:r>
+              <w:rPr>
+                <w:bCs/>
+                <w:sz w:val="24"/>
+                <w:szCs w:val="24"/>
+                <w:lang w:val="en-US"/>
+              </w:rPr>
+              <w:t>Num</w:t>
+            </w:r>
+          </w:p>
+        </w:tc>
+        <w:tc>
+          <w:tcPr>
+            <w:tcW w:w="2410" w:type="dxa"/>
+            <w:shd w:val="clear" w:color="auto" w:fill="000000" w:themeFill="text1"/>
+          </w:tcPr>
+          <w:p>
+            <w:pPr>
+              <w:jc w:val="center"/>
+              <w:rPr>
+                <w:bCs/>
+                <w:sz w:val="24"/>
+                <w:szCs w:val="24"/>
+                <w:lang w:val="en-US"/>
+              </w:rPr>
+            </w:pPr>
+            <w:r>
+              <w:rPr>
+                <w:bCs/>
+                <w:sz w:val="24"/>
+                <w:szCs w:val="24"/>
+                <w:lang w:val="en-US"/>
+              </w:rPr>
+              <w:t>Explanation</w:t>
+            </w:r>
+          </w:p>
+        </w:tc>
+        <w:tc>
+          <w:tcPr>
+            <w:tcW w:w="1559" w:type="dxa"/>
+            <w:shd w:val="clear" w:color="auto" w:fill="000000" w:themeFill="text1"/>
+          </w:tcPr>
+          <w:p>
+            <w:pPr>
+              <w:jc w:val="center"/>
+              <w:rPr>
+                <w:bCs/>
+                <w:sz w:val="24"/>
+                <w:szCs w:val="24"/>
+                <w:lang w:val="en-US"/>
+              </w:rPr>
+            </w:pPr>
+            <w:r>
+              <w:rPr>
+                <w:bCs/>
+                <w:sz w:val="24"/>
+                <w:szCs w:val="24"/>
+                <w:lang w:val="en-US"/>
+              </w:rPr>
+              <w:t>Expected Output</w:t>
+            </w:r>
+          </w:p>
+        </w:tc>
+        <w:tc>
+          <w:tcPr>
+            <w:tcW w:w="3260" w:type="dxa"/>
+            <w:shd w:val="clear" w:color="auto" w:fill="000000" w:themeFill="text1"/>
+          </w:tcPr>
+          <w:p>
+            <w:pPr>
+              <w:jc w:val="center"/>
+              <w:rPr>
+                <w:bCs/>
+                <w:sz w:val="24"/>
+                <w:szCs w:val="24"/>
+                <w:lang w:val="en-US"/>
+              </w:rPr>
+            </w:pPr>
+            <w:r>
+              <w:rPr>
+                <w:bCs/>
+                <w:sz w:val="24"/>
+                <w:szCs w:val="24"/>
+                <w:lang w:val="en-US"/>
+              </w:rPr>
+              <w:t>Output</w:t>
+            </w:r>
+          </w:p>
+        </w:tc>
+        <w:tc>
+          <w:tcPr>
+            <w:tcW w:w="1083" w:type="dxa"/>
+            <w:shd w:val="clear" w:color="auto" w:fill="000000" w:themeFill="text1"/>
+          </w:tcPr>
+          <w:p>
+            <w:pPr>
+              <w:jc w:val="center"/>
+              <w:rPr>
+                <w:bCs/>
+                <w:sz w:val="24"/>
+                <w:szCs w:val="24"/>
+                <w:lang w:val="en-US"/>
+              </w:rPr>
+            </w:pPr>
+            <w:r>
+              <w:rPr>
+                <w:bCs/>
+                <w:sz w:val="24"/>
+                <w:szCs w:val="24"/>
+                <w:lang w:val="en-US"/>
+              </w:rPr>
+              <w:t>Correct?</w:t>
+            </w:r>
+          </w:p>
+        </w:tc>
+      </w:tr>
+      <w:tr>
+        <w:tc>
+          <w:tcPr>
+            <w:tcW w:w="704" w:type="dxa"/>
+            <w:shd w:val="clear" w:color="auto" w:fill="FF0000"/>
+          </w:tcPr>
+          <w:p>
+            <w:pPr>
+              <w:jc w:val="center"/>
+              <w:rPr>
+                <w:bCs/>
+                <w:sz w:val="24"/>
+                <w:szCs w:val="24"/>
+                <w:lang w:val="en-US"/>
+              </w:rPr>
+            </w:pPr>
+            <w:r>
+              <w:rPr>
+                <w:bCs/>
+                <w:sz w:val="24"/>
+                <w:szCs w:val="24"/>
+                <w:lang w:val="en-US"/>
+              </w:rPr>
+              <w:t>1</w:t>
+            </w:r>
+          </w:p>
+        </w:tc>
+        <w:tc>
+          <w:tcPr>
+            <w:tcW w:w="2410" w:type="dxa"/>
+            <w:shd w:val="clear" w:color="auto" w:fill="FF0000"/>
+          </w:tcPr>
+          <w:p>
+            <w:pPr>
+              <w:jc w:val="center"/>
+              <w:rPr>
+                <w:bCs/>
+                <w:sz w:val="24"/>
+                <w:szCs w:val="24"/>
+                <w:lang w:val="en-US"/>
+              </w:rPr>
+            </w:pPr>
+            <w:r>
+              <w:rPr>
+                <w:bCs/>
+                <w:sz w:val="24"/>
+                <w:szCs w:val="24"/>
+                <w:lang w:val="en-US"/>
+              </w:rPr>
+              <w:t>Checking that the add a bag option works</w:t>
+            </w:r>
+          </w:p>
+        </w:tc>
+        <w:tc>
+          <w:tcPr>
+            <w:tcW w:w="1559" w:type="dxa"/>
+            <w:shd w:val="clear" w:color="auto" w:fill="FF0000"/>
+          </w:tcPr>
+          <w:p>
+            <w:pPr>
+              <w:jc w:val="center"/>
+              <w:rPr>
+                <w:bCs/>
+                <w:sz w:val="24"/>
+                <w:szCs w:val="24"/>
+                <w:lang w:val="en-US"/>
+              </w:rPr>
+            </w:pPr>
+            <w:r>
+              <w:rPr>
+                <w:bCs/>
+                <w:sz w:val="24"/>
+                <w:szCs w:val="24"/>
+                <w:lang w:val="en-US"/>
+              </w:rPr>
+              <w:t>“Please fill in the info”</w:t>
+            </w:r>
+          </w:p>
+        </w:tc>
+        <w:tc>
+          <w:tcPr>
+            <w:tcW w:w="3260" w:type="dxa"/>
+            <w:shd w:val="clear" w:color="auto" w:fill="70AD47" w:themeFill="accent6"/>
+          </w:tcPr>
+          <w:p>
+            <w:pPr>
+              <w:jc w:val="center"/>
+              <w:rPr>
+                <w:bCs/>
+                <w:sz w:val="24"/>
+                <w:szCs w:val="24"/>
+                <w:lang w:val="en-US"/>
+              </w:rPr>
+            </w:pPr>
+            <w:r>
+              <w:rPr>
+                <w:noProof/>
+              </w:rPr>
+              <w:drawing>
+                <wp:inline distT="0" distB="0" distL="0" distR="0" wp14:anchorId="2AE834C3" wp14:editId="311EEF1F">
+                  <wp:extent cx="1714500" cy="768208"/>
+                  <wp:effectExtent l="0" t="0" r="0" b="0"/>
+                  <wp:docPr id="2" name="Picture 2"/>
+                  <wp:cNvGraphicFramePr>
+                    <a:graphicFrameLocks xmlns:a="http://schemas.openxmlformats.org/drawingml/2006/main" noChangeAspect="1"/>
+                  </wp:cNvGraphicFramePr>
+                  <a:graphic xmlns:a="http://schemas.openxmlformats.org/drawingml/2006/main">
+                    <a:graphicData uri="http://schemas.openxmlformats.org/drawingml/2006/picture">
+                      <pic:pic xmlns:pic="http://schemas.openxmlformats.org/drawingml/2006/picture">
+                        <pic:nvPicPr>
+                          <pic:cNvPr id="1" name=""/>
+                          <pic:cNvPicPr/>
+                        </pic:nvPicPr>
+                        <pic:blipFill>
+                          <a:blip r:embed="rId9"/>
+                          <a:stretch>
+                            <a:fillRect/>
+                          </a:stretch>
+                        </pic:blipFill>
+                        <pic:spPr>
+                          <a:xfrm>
+                            <a:off x="0" y="0"/>
+                            <a:ext cx="1889669" cy="846695"/>
+                          </a:xfrm>
+                          <a:prstGeom prst="rect">
+                            <a:avLst/>
+                          </a:prstGeom>
+                        </pic:spPr>
+                      </pic:pic>
+                    </a:graphicData>
+                  </a:graphic>
+                </wp:inline>
+              </w:drawing>
+            </w:r>
+          </w:p>
+        </w:tc>
+        <w:tc>
+          <w:tcPr>
+            <w:tcW w:w="1083" w:type="dxa"/>
+            <w:shd w:val="clear" w:color="auto" w:fill="70AD47" w:themeFill="accent6"/>
+          </w:tcPr>
+          <w:p>
+            <w:pPr>
+              <w:jc w:val="center"/>
+              <w:rPr>
+                <w:bCs/>
+                <w:sz w:val="24"/>
+                <w:szCs w:val="24"/>
+                <w:lang w:val="en-US"/>
+              </w:rPr>
+            </w:pPr>
+            <w:r>
+              <w:rPr>
+                <w:bCs/>
+                <w:sz w:val="24"/>
+                <w:szCs w:val="24"/>
+                <w:lang w:val="en-US"/>
+              </w:rPr>
+              <w:t>Yes</w:t>
+            </w:r>
+          </w:p>
+        </w:tc>
+      </w:tr>
+      <w:tr>
+        <w:tc>
+          <w:tcPr>
+            <w:tcW w:w="704" w:type="dxa"/>
+            <w:shd w:val="clear" w:color="auto" w:fill="FF0000"/>
+          </w:tcPr>
+          <w:p>
+            <w:pPr>
+              <w:jc w:val="center"/>
+              <w:rPr>
+                <w:bCs/>
+                <w:sz w:val="24"/>
+                <w:szCs w:val="24"/>
+                <w:lang w:val="en-US"/>
+              </w:rPr>
+            </w:pPr>
+            <w:r>
+              <w:rPr>
+                <w:bCs/>
+                <w:sz w:val="24"/>
+                <w:szCs w:val="24"/>
+                <w:lang w:val="en-US"/>
+              </w:rPr>
+              <w:t>2</w:t>
+            </w:r>
+          </w:p>
+        </w:tc>
+        <w:tc>
+          <w:tcPr>
+            <w:tcW w:w="2410" w:type="dxa"/>
+            <w:shd w:val="clear" w:color="auto" w:fill="FF0000"/>
+          </w:tcPr>
+          <w:p>
+            <w:pPr>
+              <w:jc w:val="center"/>
+              <w:rPr>
+                <w:bCs/>
+                <w:sz w:val="24"/>
+                <w:szCs w:val="24"/>
+                <w:lang w:val="en-US"/>
+              </w:rPr>
+            </w:pPr>
+            <w:r>
+              <w:rPr>
+                <w:bCs/>
+                <w:sz w:val="24"/>
+                <w:szCs w:val="24"/>
+                <w:lang w:val="en-US"/>
+              </w:rPr>
+              <w:t xml:space="preserve">Checking the </w:t>
+            </w:r>
+            <w:proofErr w:type="gramStart"/>
+            <w:r>
+              <w:rPr>
+                <w:bCs/>
+                <w:sz w:val="24"/>
+                <w:szCs w:val="24"/>
+                <w:lang w:val="en-US"/>
+              </w:rPr>
+              <w:t>view</w:t>
+            </w:r>
+            <w:proofErr w:type="gramEnd"/>
+            <w:r>
+              <w:rPr>
+                <w:bCs/>
+                <w:sz w:val="24"/>
+                <w:szCs w:val="24"/>
+                <w:lang w:val="en-US"/>
+              </w:rPr>
+              <w:t xml:space="preserve"> the total option works</w:t>
+            </w:r>
+          </w:p>
+        </w:tc>
+        <w:tc>
+          <w:tcPr>
+            <w:tcW w:w="1559" w:type="dxa"/>
+            <w:shd w:val="clear" w:color="auto" w:fill="FF0000"/>
+          </w:tcPr>
+          <w:p>
+            <w:pPr>
+              <w:jc w:val="center"/>
+              <w:rPr>
+                <w:bCs/>
+                <w:sz w:val="24"/>
+                <w:szCs w:val="24"/>
+                <w:lang w:val="en-US"/>
+              </w:rPr>
+            </w:pPr>
+            <w:r>
+              <w:rPr>
+                <w:bCs/>
+                <w:sz w:val="24"/>
+                <w:szCs w:val="24"/>
+                <w:lang w:val="en-US"/>
+              </w:rPr>
+              <w:t xml:space="preserve">“The total money collected </w:t>
+            </w:r>
+            <w:r>
+              <w:rPr>
+                <w:bCs/>
+                <w:sz w:val="24"/>
+                <w:szCs w:val="24"/>
+                <w:lang w:val="en-US"/>
+              </w:rPr>
+              <w:br/>
+              <w:t>is ____”</w:t>
+            </w:r>
+          </w:p>
+        </w:tc>
+        <w:tc>
+          <w:tcPr>
+            <w:tcW w:w="3260" w:type="dxa"/>
+            <w:shd w:val="clear" w:color="auto" w:fill="70AD47" w:themeFill="accent6"/>
+          </w:tcPr>
+          <w:p>
+            <w:pPr>
+              <w:jc w:val="center"/>
+              <w:rPr>
+                <w:bCs/>
+                <w:sz w:val="24"/>
+                <w:szCs w:val="24"/>
+                <w:lang w:val="en-US"/>
+              </w:rPr>
+            </w:pPr>
+            <w:r>
+              <w:rPr>
+                <w:noProof/>
+              </w:rPr>
+              <w:drawing>
+                <wp:inline distT="0" distB="0" distL="0" distR="0" wp14:anchorId="441E4D3E" wp14:editId="28539814">
+                  <wp:extent cx="1866900" cy="628507"/>
+                  <wp:effectExtent l="0" t="0" r="0" b="635"/>
+                  <wp:docPr id="3" name="Picture 3"/>
+                  <wp:cNvGraphicFramePr>
+                    <a:graphicFrameLocks xmlns:a="http://schemas.openxmlformats.org/drawingml/2006/main" noChangeAspect="1"/>
+                  </wp:cNvGraphicFramePr>
+                  <a:graphic xmlns:a="http://schemas.openxmlformats.org/drawingml/2006/main">
+                    <a:graphicData uri="http://schemas.openxmlformats.org/drawingml/2006/picture">
+                      <pic:pic xmlns:pic="http://schemas.openxmlformats.org/drawingml/2006/picture">
+                        <pic:nvPicPr>
+                          <pic:cNvPr id="1" name=""/>
+                          <pic:cNvPicPr/>
+                        </pic:nvPicPr>
+                        <pic:blipFill>
+                          <a:blip r:embed="rId10"/>
+                          <a:stretch>
+                            <a:fillRect/>
+                          </a:stretch>
+                        </pic:blipFill>
+                        <pic:spPr>
+                          <a:xfrm>
+                            <a:off x="0" y="0"/>
+                            <a:ext cx="2006269" cy="675427"/>
+                          </a:xfrm>
+                          <a:prstGeom prst="rect">
+                            <a:avLst/>
+                          </a:prstGeom>
+                        </pic:spPr>
+                      </pic:pic>
+                    </a:graphicData>
+                  </a:graphic>
+                </wp:inline>
+              </w:drawing>
+            </w:r>
+          </w:p>
+        </w:tc>
+        <w:tc>
+          <w:tcPr>
+            <w:tcW w:w="1083" w:type="dxa"/>
+            <w:shd w:val="clear" w:color="auto" w:fill="70AD47" w:themeFill="accent6"/>
+          </w:tcPr>
+          <w:p>
+            <w:pPr>
+              <w:jc w:val="center"/>
+              <w:rPr>
+                <w:bCs/>
+                <w:sz w:val="24"/>
+                <w:szCs w:val="24"/>
+                <w:lang w:val="en-US"/>
+              </w:rPr>
+            </w:pPr>
+            <w:r>
+              <w:rPr>
+                <w:bCs/>
+                <w:sz w:val="24"/>
+                <w:szCs w:val="24"/>
+                <w:lang w:val="en-US"/>
+              </w:rPr>
+              <w:t>Yes</w:t>
+            </w:r>
+          </w:p>
+        </w:tc>
+      </w:tr>
+      <w:tr>
+        <w:tc>
+          <w:tcPr>
+            <w:tcW w:w="704" w:type="dxa"/>
+            <w:shd w:val="clear" w:color="auto" w:fill="FF0000"/>
+          </w:tcPr>
+          <w:p>
+            <w:pPr>
+              <w:jc w:val="center"/>
+              <w:rPr>
+                <w:bCs/>
+                <w:sz w:val="24"/>
+                <w:szCs w:val="24"/>
+                <w:lang w:val="en-US"/>
+              </w:rPr>
+            </w:pPr>
+            <w:r>
+              <w:rPr>
+                <w:bCs/>
+                <w:sz w:val="24"/>
+                <w:szCs w:val="24"/>
+                <w:lang w:val="en-US"/>
+              </w:rPr>
+              <w:t>3</w:t>
+            </w:r>
+          </w:p>
+        </w:tc>
+        <w:tc>
+          <w:tcPr>
+            <w:tcW w:w="2410" w:type="dxa"/>
+            <w:shd w:val="clear" w:color="auto" w:fill="FF0000"/>
+          </w:tcPr>
+          <w:p>
+            <w:pPr>
+              <w:jc w:val="center"/>
+              <w:rPr>
+                <w:bCs/>
+                <w:sz w:val="24"/>
+                <w:szCs w:val="24"/>
+                <w:lang w:val="en-US"/>
+              </w:rPr>
+            </w:pPr>
+            <w:r>
+              <w:rPr>
+                <w:bCs/>
+                <w:sz w:val="24"/>
+                <w:szCs w:val="24"/>
+                <w:lang w:val="en-US"/>
+              </w:rPr>
+              <w:t xml:space="preserve">Checking the </w:t>
+            </w:r>
+            <w:proofErr w:type="gramStart"/>
+            <w:r>
+              <w:rPr>
+                <w:bCs/>
+                <w:sz w:val="24"/>
+                <w:szCs w:val="24"/>
+                <w:lang w:val="en-US"/>
+              </w:rPr>
+              <w:t>view</w:t>
+            </w:r>
+            <w:proofErr w:type="gramEnd"/>
+            <w:r>
+              <w:rPr>
+                <w:bCs/>
+                <w:sz w:val="24"/>
+                <w:szCs w:val="24"/>
+                <w:lang w:val="en-US"/>
+              </w:rPr>
+              <w:t xml:space="preserve"> the volunteers option works</w:t>
+            </w:r>
+          </w:p>
+        </w:tc>
+        <w:tc>
+          <w:tcPr>
+            <w:tcW w:w="1559" w:type="dxa"/>
+            <w:shd w:val="clear" w:color="auto" w:fill="FF0000"/>
+          </w:tcPr>
+          <w:p>
+            <w:pPr>
+              <w:jc w:val="center"/>
+              <w:rPr>
+                <w:bCs/>
+                <w:sz w:val="24"/>
+                <w:szCs w:val="24"/>
+                <w:lang w:val="en-US"/>
+              </w:rPr>
+            </w:pPr>
+            <w:r>
+              <w:rPr>
+                <w:bCs/>
+                <w:sz w:val="24"/>
+                <w:szCs w:val="24"/>
+                <w:lang w:val="en-US"/>
+              </w:rPr>
+              <w:t>“Would you like to sort it”</w:t>
+            </w:r>
+          </w:p>
+        </w:tc>
+        <w:tc>
+          <w:tcPr>
+            <w:tcW w:w="3260" w:type="dxa"/>
+            <w:shd w:val="clear" w:color="auto" w:fill="70AD47" w:themeFill="accent6"/>
+          </w:tcPr>
+          <w:p>
+            <w:pPr>
+              <w:jc w:val="center"/>
+              <w:rPr>
+                <w:bCs/>
+                <w:sz w:val="24"/>
+                <w:szCs w:val="24"/>
+                <w:lang w:val="en-US"/>
+              </w:rPr>
+            </w:pPr>
+            <w:r>
+              <w:rPr>
+                <w:noProof/>
+              </w:rPr>
+              <w:drawing>
+                <wp:inline distT="0" distB="0" distL="0" distR="0" wp14:anchorId="7E167C52" wp14:editId="73133312">
+                  <wp:extent cx="1760731" cy="566420"/>
+                  <wp:effectExtent l="0" t="0" r="0" b="5080"/>
+                  <wp:docPr id="10" name="Picture 10"/>
+                  <wp:cNvGraphicFramePr>
+                    <a:graphicFrameLocks xmlns:a="http://schemas.openxmlformats.org/drawingml/2006/main" noChangeAspect="1"/>
+                  </wp:cNvGraphicFramePr>
+                  <a:graphic xmlns:a="http://schemas.openxmlformats.org/drawingml/2006/main">
+                    <a:graphicData uri="http://schemas.openxmlformats.org/drawingml/2006/picture">
+                      <pic:pic xmlns:pic="http://schemas.openxmlformats.org/drawingml/2006/picture">
+                        <pic:nvPicPr>
+                          <pic:cNvPr id="1" name=""/>
+                          <pic:cNvPicPr/>
+                        </pic:nvPicPr>
+                        <pic:blipFill>
+                          <a:blip r:embed="rId11"/>
+                          <a:stretch>
+                            <a:fillRect/>
+                          </a:stretch>
+                        </pic:blipFill>
+                        <pic:spPr>
+                          <a:xfrm>
+                            <a:off x="0" y="0"/>
+                            <a:ext cx="1906930" cy="613452"/>
+                          </a:xfrm>
+                          <a:prstGeom prst="rect">
+                            <a:avLst/>
+                          </a:prstGeom>
+                        </pic:spPr>
+                      </pic:pic>
+                    </a:graphicData>
+                  </a:graphic>
+                </wp:inline>
+              </w:drawing>
+            </w:r>
+          </w:p>
+        </w:tc>
+        <w:tc>
+          <w:tcPr>
+            <w:tcW w:w="1083" w:type="dxa"/>
+            <w:shd w:val="clear" w:color="auto" w:fill="70AD47" w:themeFill="accent6"/>
+          </w:tcPr>
+          <w:p>
+            <w:pPr>
+              <w:jc w:val="center"/>
+              <w:rPr>
+                <w:bCs/>
+                <w:sz w:val="24"/>
+                <w:szCs w:val="24"/>
+                <w:lang w:val="en-US"/>
+              </w:rPr>
+            </w:pPr>
+            <w:r>
+              <w:rPr>
+                <w:bCs/>
+                <w:sz w:val="24"/>
+                <w:szCs w:val="24"/>
+                <w:lang w:val="en-US"/>
+              </w:rPr>
+              <w:t>Yes</w:t>
+            </w:r>
+          </w:p>
+        </w:tc>
+      </w:tr>
+      <w:tr>
+        <w:tc>
+          <w:tcPr>
+            <w:tcW w:w="704" w:type="dxa"/>
+            <w:shd w:val="clear" w:color="auto" w:fill="FF0000"/>
+          </w:tcPr>
+          <w:p>
+            <w:pPr>
+              <w:jc w:val="center"/>
+              <w:rPr>
+                <w:bCs/>
+                <w:sz w:val="24"/>
+                <w:szCs w:val="24"/>
+                <w:lang w:val="en-US"/>
+              </w:rPr>
+            </w:pPr>
+            <w:r>
+              <w:rPr>
+                <w:bCs/>
+                <w:sz w:val="24"/>
+                <w:szCs w:val="24"/>
+                <w:lang w:val="en-US"/>
+              </w:rPr>
+              <w:t>4</w:t>
+            </w:r>
+          </w:p>
+        </w:tc>
+        <w:tc>
+          <w:tcPr>
+            <w:tcW w:w="2410" w:type="dxa"/>
+            <w:shd w:val="clear" w:color="auto" w:fill="FF0000"/>
+          </w:tcPr>
+          <w:p>
+            <w:pPr>
+              <w:jc w:val="center"/>
+              <w:rPr>
+                <w:bCs/>
+                <w:sz w:val="24"/>
+                <w:szCs w:val="24"/>
+                <w:lang w:val="en-US"/>
+              </w:rPr>
+            </w:pPr>
+            <w:r>
+              <w:rPr>
+                <w:bCs/>
+                <w:sz w:val="24"/>
+                <w:szCs w:val="24"/>
+                <w:lang w:val="en-US"/>
+              </w:rPr>
+              <w:t>Checking the add a volunteer option works</w:t>
+            </w:r>
+          </w:p>
+        </w:tc>
+        <w:tc>
+          <w:tcPr>
+            <w:tcW w:w="1559" w:type="dxa"/>
+            <w:shd w:val="clear" w:color="auto" w:fill="FF0000"/>
+          </w:tcPr>
+          <w:p>
+            <w:pPr>
+              <w:jc w:val="center"/>
+              <w:rPr>
+                <w:bCs/>
+                <w:sz w:val="24"/>
+                <w:szCs w:val="24"/>
+                <w:lang w:val="en-US"/>
+              </w:rPr>
+            </w:pPr>
+            <w:r>
+              <w:rPr>
+                <w:bCs/>
+                <w:sz w:val="24"/>
+                <w:szCs w:val="24"/>
+                <w:lang w:val="en-US"/>
+              </w:rPr>
+              <w:t>“What is the name of the user you would like to add”</w:t>
+            </w:r>
+          </w:p>
+        </w:tc>
+        <w:tc>
+          <w:tcPr>
+            <w:tcW w:w="3260" w:type="dxa"/>
+            <w:shd w:val="clear" w:color="auto" w:fill="70AD47" w:themeFill="accent6"/>
+          </w:tcPr>
+          <w:p>
+            <w:pPr>
+              <w:jc w:val="center"/>
+              <w:rPr>
+                <w:bCs/>
+                <w:sz w:val="24"/>
+                <w:szCs w:val="24"/>
+                <w:lang w:val="en-US"/>
+              </w:rPr>
+            </w:pPr>
+            <w:r>
+              <w:rPr>
+                <w:noProof/>
+              </w:rPr>
+              <w:drawing>
+                <wp:inline distT="0" distB="0" distL="0" distR="0" wp14:anchorId="77E956DC" wp14:editId="34527B18">
+                  <wp:extent cx="1859280" cy="773499"/>
+                  <wp:effectExtent l="0" t="0" r="7620" b="7620"/>
+                  <wp:docPr id="11" name="Picture 11"/>
+                  <wp:cNvGraphicFramePr>
+                    <a:graphicFrameLocks xmlns:a="http://schemas.openxmlformats.org/drawingml/2006/main" noChangeAspect="1"/>
+                  </wp:cNvGraphicFramePr>
+                  <a:graphic xmlns:a="http://schemas.openxmlformats.org/drawingml/2006/main">
+                    <a:graphicData uri="http://schemas.openxmlformats.org/drawingml/2006/picture">
+                      <pic:pic xmlns:pic="http://schemas.openxmlformats.org/drawingml/2006/picture">
+                        <pic:nvPicPr>
+                          <pic:cNvPr id="1" name=""/>
+                          <pic:cNvPicPr/>
+                        </pic:nvPicPr>
+                        <pic:blipFill>
+                          <a:blip r:embed="rId12"/>
+                          <a:stretch>
+                            <a:fillRect/>
+                          </a:stretch>
+                        </pic:blipFill>
+                        <pic:spPr>
+                          <a:xfrm>
+                            <a:off x="0" y="0"/>
+                            <a:ext cx="1934485" cy="804786"/>
+                          </a:xfrm>
+                          <a:prstGeom prst="rect">
+                            <a:avLst/>
+                          </a:prstGeom>
+                        </pic:spPr>
+                      </pic:pic>
+                    </a:graphicData>
+                  </a:graphic>
+                </wp:inline>
+              </w:drawing>
+            </w:r>
+          </w:p>
+        </w:tc>
+        <w:tc>
+          <w:tcPr>
+            <w:tcW w:w="1083" w:type="dxa"/>
+            <w:shd w:val="clear" w:color="auto" w:fill="70AD47" w:themeFill="accent6"/>
+          </w:tcPr>
+          <w:p>
+            <w:pPr>
+              <w:jc w:val="center"/>
+              <w:rPr>
+                <w:bCs/>
+                <w:sz w:val="24"/>
+                <w:szCs w:val="24"/>
+                <w:lang w:val="en-US"/>
+              </w:rPr>
+            </w:pPr>
+            <w:r>
+              <w:rPr>
+                <w:bCs/>
+                <w:sz w:val="24"/>
+                <w:szCs w:val="24"/>
+                <w:lang w:val="en-US"/>
+              </w:rPr>
+              <w:t>Yes</w:t>
+            </w:r>
+          </w:p>
+        </w:tc>
+      </w:tr>
+      <w:tr>
+        <w:tc>
+          <w:tcPr>
+            <w:tcW w:w="704" w:type="dxa"/>
+            <w:shd w:val="clear" w:color="auto" w:fill="FF0000"/>
+          </w:tcPr>
+          <w:p>
+            <w:pPr>
+              <w:jc w:val="center"/>
+              <w:rPr>
+                <w:bCs/>
+                <w:sz w:val="24"/>
+                <w:szCs w:val="24"/>
+                <w:lang w:val="en-US"/>
+              </w:rPr>
+            </w:pPr>
+            <w:r>
+              <w:rPr>
+                <w:bCs/>
+                <w:sz w:val="24"/>
+                <w:szCs w:val="24"/>
+                <w:lang w:val="en-US"/>
+              </w:rPr>
+              <w:t>5</w:t>
+            </w:r>
+          </w:p>
+        </w:tc>
+        <w:tc>
+          <w:tcPr>
+            <w:tcW w:w="2410" w:type="dxa"/>
+            <w:shd w:val="clear" w:color="auto" w:fill="FF0000"/>
+          </w:tcPr>
+          <w:p>
+            <w:pPr>
+              <w:jc w:val="center"/>
+              <w:rPr>
+                <w:bCs/>
+                <w:sz w:val="24"/>
+                <w:szCs w:val="24"/>
+                <w:lang w:val="en-US"/>
+              </w:rPr>
+            </w:pPr>
+            <w:r>
+              <w:rPr>
+                <w:bCs/>
+                <w:sz w:val="24"/>
+                <w:szCs w:val="24"/>
+                <w:lang w:val="en-US"/>
+              </w:rPr>
+              <w:t>Checking the stop function works</w:t>
+            </w:r>
+          </w:p>
+        </w:tc>
+        <w:tc>
+          <w:tcPr>
+            <w:tcW w:w="1559" w:type="dxa"/>
+            <w:shd w:val="clear" w:color="auto" w:fill="FF0000"/>
+          </w:tcPr>
+          <w:p>
+            <w:pPr>
+              <w:jc w:val="center"/>
+              <w:rPr>
+                <w:bCs/>
+                <w:sz w:val="24"/>
+                <w:szCs w:val="24"/>
+                <w:lang w:val="en-US"/>
+              </w:rPr>
+            </w:pPr>
+            <w:r>
+              <w:rPr>
+                <w:bCs/>
+                <w:sz w:val="24"/>
+                <w:szCs w:val="24"/>
+                <w:lang w:val="en-US"/>
+              </w:rPr>
+              <w:t>Program stops</w:t>
+            </w:r>
+          </w:p>
+        </w:tc>
+        <w:tc>
+          <w:tcPr>
+            <w:tcW w:w="3260" w:type="dxa"/>
+            <w:shd w:val="clear" w:color="auto" w:fill="70AD47" w:themeFill="accent6"/>
+          </w:tcPr>
+          <w:p>
+            <w:pPr>
+              <w:jc w:val="center"/>
+              <w:rPr>
+                <w:bCs/>
+                <w:sz w:val="24"/>
+                <w:szCs w:val="24"/>
+                <w:lang w:val="en-US"/>
+              </w:rPr>
+            </w:pPr>
+          </w:p>
+        </w:tc>
+        <w:tc>
+          <w:tcPr>
+            <w:tcW w:w="1083" w:type="dxa"/>
+            <w:shd w:val="clear" w:color="auto" w:fill="70AD47" w:themeFill="accent6"/>
+          </w:tcPr>
+          <w:p>
+            <w:pPr>
+              <w:jc w:val="center"/>
+              <w:rPr>
+                <w:bCs/>
+                <w:sz w:val="24"/>
+                <w:szCs w:val="24"/>
+                <w:lang w:val="en-US"/>
+              </w:rPr>
+            </w:pPr>
+            <w:r>
+              <w:rPr>
+                <w:bCs/>
+                <w:sz w:val="24"/>
+                <w:szCs w:val="24"/>
+                <w:lang w:val="en-US"/>
+              </w:rPr>
+              <w:t>Yes</w:t>
+            </w:r>
+          </w:p>
+        </w:tc>
+      </w:tr>
+      <w:tr>
+        <w:tc>
+          <w:tcPr>
+            <w:tcW w:w="704" w:type="dxa"/>
+            <w:shd w:val="clear" w:color="auto" w:fill="FF0000"/>
+          </w:tcPr>
+          <w:p>
+            <w:pPr>
+              <w:jc w:val="center"/>
+              <w:rPr>
+                <w:bCs/>
+                <w:sz w:val="24"/>
+                <w:szCs w:val="24"/>
+                <w:lang w:val="en-US"/>
+              </w:rPr>
+            </w:pPr>
+            <w:r>
+              <w:rPr>
+                <w:bCs/>
+                <w:sz w:val="24"/>
+                <w:szCs w:val="24"/>
+                <w:lang w:val="en-US"/>
+              </w:rPr>
+              <w:t>6</w:t>
+            </w:r>
+          </w:p>
+        </w:tc>
+        <w:tc>
+          <w:tcPr>
+            <w:tcW w:w="2410" w:type="dxa"/>
+            <w:shd w:val="clear" w:color="auto" w:fill="FF0000"/>
+          </w:tcPr>
+          <w:p>
+            <w:pPr>
+              <w:jc w:val="center"/>
+              <w:rPr>
+                <w:bCs/>
+                <w:sz w:val="24"/>
+                <w:szCs w:val="24"/>
+                <w:lang w:val="en-US"/>
+              </w:rPr>
+            </w:pPr>
+            <w:r>
+              <w:rPr>
+                <w:bCs/>
+                <w:sz w:val="24"/>
+                <w:szCs w:val="24"/>
+                <w:lang w:val="en-US"/>
+              </w:rPr>
+              <w:t>Checking adding a correct bag returns the right output</w:t>
+            </w:r>
+          </w:p>
+        </w:tc>
+        <w:tc>
+          <w:tcPr>
+            <w:tcW w:w="1559" w:type="dxa"/>
+            <w:shd w:val="clear" w:color="auto" w:fill="FF0000"/>
+          </w:tcPr>
+          <w:p>
+            <w:pPr>
+              <w:jc w:val="center"/>
+              <w:rPr>
+                <w:bCs/>
+                <w:sz w:val="24"/>
+                <w:szCs w:val="24"/>
+                <w:lang w:val="en-US"/>
+              </w:rPr>
+            </w:pPr>
+            <w:r>
+              <w:rPr>
+                <w:bCs/>
+                <w:sz w:val="24"/>
+                <w:szCs w:val="24"/>
+                <w:lang w:val="en-US"/>
+              </w:rPr>
+              <w:t>“No correcting is needed”</w:t>
+            </w:r>
+          </w:p>
+        </w:tc>
+        <w:tc>
+          <w:tcPr>
+            <w:tcW w:w="3260" w:type="dxa"/>
+            <w:shd w:val="clear" w:color="auto" w:fill="70AD47" w:themeFill="accent6"/>
+          </w:tcPr>
+          <w:p>
+            <w:pPr>
+              <w:jc w:val="center"/>
+              <w:rPr>
+                <w:bCs/>
+                <w:sz w:val="24"/>
+                <w:szCs w:val="24"/>
+                <w:lang w:val="en-US"/>
+              </w:rPr>
+            </w:pPr>
+            <w:r>
+              <w:rPr>
+                <w:noProof/>
+              </w:rPr>
+              <w:drawing>
+                <wp:inline distT="0" distB="0" distL="0" distR="0" wp14:anchorId="7F7966C6" wp14:editId="0EB88F6C">
+                  <wp:extent cx="1828800" cy="571500"/>
+                  <wp:effectExtent l="0" t="0" r="0" b="0"/>
+                  <wp:docPr id="12" name="Picture 12"/>
+                  <wp:cNvGraphicFramePr>
+                    <a:graphicFrameLocks xmlns:a="http://schemas.openxmlformats.org/drawingml/2006/main" noChangeAspect="1"/>
+                  </wp:cNvGraphicFramePr>
+                  <a:graphic xmlns:a="http://schemas.openxmlformats.org/drawingml/2006/main">
+                    <a:graphicData uri="http://schemas.openxmlformats.org/drawingml/2006/picture">
+                      <pic:pic xmlns:pic="http://schemas.openxmlformats.org/drawingml/2006/picture">
+                        <pic:nvPicPr>
+                          <pic:cNvPr id="1" name=""/>
+                          <pic:cNvPicPr/>
+                        </pic:nvPicPr>
+                        <pic:blipFill>
+                          <a:blip r:embed="rId13"/>
+                          <a:stretch>
+                            <a:fillRect/>
+                          </a:stretch>
+                        </pic:blipFill>
+                        <pic:spPr>
+                          <a:xfrm>
+                            <a:off x="0" y="0"/>
+                            <a:ext cx="1923435" cy="601073"/>
+                          </a:xfrm>
+                          <a:prstGeom prst="rect">
+                            <a:avLst/>
+                          </a:prstGeom>
+                        </pic:spPr>
+                      </pic:pic>
+                    </a:graphicData>
+                  </a:graphic>
+                </wp:inline>
+              </w:drawing>
+            </w:r>
+          </w:p>
+        </w:tc>
+        <w:tc>
+          <w:tcPr>
+            <w:tcW w:w="1083" w:type="dxa"/>
+            <w:shd w:val="clear" w:color="auto" w:fill="70AD47" w:themeFill="accent6"/>
+          </w:tcPr>
+          <w:p>
+            <w:pPr>
+              <w:jc w:val="center"/>
+              <w:rPr>
+                <w:bCs/>
+                <w:sz w:val="24"/>
+                <w:szCs w:val="24"/>
+                <w:lang w:val="en-US"/>
+              </w:rPr>
+            </w:pPr>
+            <w:r>
+              <w:rPr>
+                <w:bCs/>
+                <w:sz w:val="24"/>
+                <w:szCs w:val="24"/>
+                <w:lang w:val="en-US"/>
+              </w:rPr>
+              <w:t>Yes</w:t>
+            </w:r>
+          </w:p>
+        </w:tc>
+      </w:tr>
+      <w:tr>
+        <w:tc>
+          <w:tcPr>
+            <w:tcW w:w="704" w:type="dxa"/>
+            <w:shd w:val="clear" w:color="auto" w:fill="FF0000"/>
+          </w:tcPr>
+          <w:p>
+            <w:pPr>
+              <w:jc w:val="center"/>
+              <w:rPr>
+                <w:bCs/>
+                <w:sz w:val="24"/>
+                <w:szCs w:val="24"/>
+                <w:lang w:val="en-US"/>
+              </w:rPr>
+            </w:pPr>
+            <w:r>
+              <w:rPr>
+                <w:bCs/>
+                <w:sz w:val="24"/>
+                <w:szCs w:val="24"/>
+                <w:lang w:val="en-US"/>
+              </w:rPr>
+              <w:t>7</w:t>
+            </w:r>
+          </w:p>
+        </w:tc>
+        <w:tc>
+          <w:tcPr>
+            <w:tcW w:w="2410" w:type="dxa"/>
+            <w:shd w:val="clear" w:color="auto" w:fill="FF0000"/>
+          </w:tcPr>
+          <w:p>
+            <w:pPr>
+              <w:jc w:val="center"/>
+              <w:rPr>
+                <w:bCs/>
+                <w:sz w:val="24"/>
+                <w:szCs w:val="24"/>
+                <w:lang w:val="en-US"/>
+              </w:rPr>
+            </w:pPr>
+            <w:r>
+              <w:rPr>
+                <w:bCs/>
+                <w:sz w:val="24"/>
+                <w:szCs w:val="24"/>
+                <w:lang w:val="en-US"/>
+              </w:rPr>
+              <w:t>Checking adding a bag has 2</w:t>
+            </w:r>
+            <w:bookmarkStart w:id="1" w:name="_GoBack"/>
+            <w:bookmarkEnd w:id="1"/>
+            <w:r>
+              <w:rPr>
+                <w:bCs/>
+                <w:sz w:val="24"/>
+                <w:szCs w:val="24"/>
+                <w:lang w:val="en-US"/>
+              </w:rPr>
+              <w:t xml:space="preserve"> too many coins returns the right output</w:t>
+            </w:r>
+          </w:p>
+        </w:tc>
+        <w:tc>
+          <w:tcPr>
+            <w:tcW w:w="1559" w:type="dxa"/>
+            <w:shd w:val="clear" w:color="auto" w:fill="FF0000"/>
+          </w:tcPr>
+          <w:p>
+            <w:pPr>
+              <w:jc w:val="center"/>
+              <w:rPr>
+                <w:bCs/>
+                <w:sz w:val="24"/>
+                <w:szCs w:val="24"/>
+                <w:lang w:val="en-US"/>
+              </w:rPr>
+            </w:pPr>
+          </w:p>
+        </w:tc>
+        <w:tc>
+          <w:tcPr>
+            <w:tcW w:w="3260" w:type="dxa"/>
+            <w:shd w:val="clear" w:color="auto" w:fill="70AD47" w:themeFill="accent6"/>
+          </w:tcPr>
+          <w:p>
+            <w:pPr>
+              <w:jc w:val="center"/>
+              <w:rPr>
+                <w:bCs/>
+                <w:sz w:val="24"/>
+                <w:szCs w:val="24"/>
+                <w:lang w:val="en-US"/>
+              </w:rPr>
+            </w:pPr>
+          </w:p>
+        </w:tc>
+        <w:tc>
+          <w:tcPr>
+            <w:tcW w:w="1083" w:type="dxa"/>
+            <w:shd w:val="clear" w:color="auto" w:fill="70AD47" w:themeFill="accent6"/>
+          </w:tcPr>
+          <w:p>
+            <w:pPr>
+              <w:jc w:val="center"/>
+              <w:rPr>
+                <w:bCs/>
+                <w:sz w:val="24"/>
+                <w:szCs w:val="24"/>
+                <w:lang w:val="en-US"/>
+              </w:rPr>
+            </w:pPr>
+          </w:p>
+        </w:tc>
+      </w:tr>
+    </w:tbl>
+    <w:p>
+      <w:pPr>
+        <w:jc w:val="center"/>
+        <w:rPr>
+          <w:b/>
+          <w:bCs/>
+          <w:sz w:val="44"/>
+          <w:u w:val="single"/>
+          <w:lang w:val="en-US"/>
+        </w:rPr>
+      </w:pPr>
+    </w:p>
+    <w:p>
+      <w:pPr>
+        <w:rPr>
+          <w:b/>
+          <w:bCs/>
+          <w:lang w:val="en-US"/>
+        </w:rPr>
+      </w:pPr>
+    </w:p>
+    <w:p>
+      <w:pPr>
+        <w:rPr>
+          <w:b/>
+          <w:bCs/>
+          <w:lang w:val="en-US"/>
+        </w:rPr>
+      </w:pPr>
+    </w:p>
+    <w:p>
+      <w:pPr>
+        <w:rPr>
+          <w:b/>
+          <w:bCs/>
+          <w:lang w:val="en-US"/>
+        </w:rPr>
+      </w:pPr>
+    </w:p>
+    <w:p>
+      <w:pPr>
+        <w:rPr>
+          <w:b/>
+          <w:bCs/>
+          <w:lang w:val="en-US"/>
+        </w:rPr>
+      </w:pPr>
+    </w:p>
     <w:sectPr>
-      <w:headerReference w:type="default" r:id="rId15"/>
+      <w:headerReference w:type="default" r:id="rId14"/>
       <w:pgSz w:w="11906" w:h="16838"/>
       <w:pgMar w:top="1440" w:right="1440" w:bottom="1440" w:left="1440" w:header="708" w:footer="708" w:gutter="0"/>
       <w:cols w:space="708"/>
@@ -9536,7 +10642,7 @@
 </file>
 
 <file path=word/endnotes.xml><?xml version="1.0" encoding="utf-8"?>
-<w:endnotes xmlns:wpc="http://schemas.microsoft.com/office/word/2010/wordprocessingCanvas" xmlns:cx="http://schemas.microsoft.com/office/drawing/2014/chartex" xmlns:cx1="http://schemas.microsoft.com/office/drawing/2015/9/8/chartex" xmlns:cx2="http://schemas.microsoft.com/office/drawing/2015/10/21/chartex" xmlns:cx3="http://schemas.microsoft.com/office/drawing/2016/5/9/chartex" xmlns:cx4="http://schemas.microsoft.com/office/drawing/2016/5/10/chartex" xmlns:cx5="http://schemas.microsoft.com/office/drawing/2016/5/11/chartex" xmlns:cx6="http://schemas.microsoft.com/office/drawing/2016/5/12/chartex" xmlns:cx7="http://schemas.microsoft.com/office/drawing/2016/5/13/chartex" xmlns:cx8="http://schemas.microsoft.com/office/drawing/2016/5/14/chartex" xmlns:mc="http://schemas.openxmlformats.org/markup-compatibility/2006" xmlns:aink="http://schemas.microsoft.com/office/drawing/2016/ink" xmlns:am3d="http://schemas.microsoft.com/office/drawing/2017/model3d" xmlns:o="urn:schemas-microsoft-com:office:office" xmlns:r="http://schemas.openxmlformats.org/officeDocument/2006/relationships" xmlns:m="http://schemas.openxmlformats.org/officeDocument/2006/math" xmlns:v="urn:schemas-microsoft-com:vml" xmlns:wp14="http://schemas.microsoft.com/office/word/2010/wordprocessingDrawing" xmlns:wp="http://schemas.openxmlformats.org/drawingml/2006/wordprocessingDrawing" xmlns:w10="urn:schemas-microsoft-com:office:word" xmlns:w="http://schemas.openxmlformats.org/wordprocessingml/2006/main" xmlns:w14="http://schemas.microsoft.com/office/word/2010/wordml" xmlns:w15="http://schemas.microsoft.com/office/word/2012/wordml" xmlns:w16cex="http://schemas.microsoft.com/office/word/2018/wordml/cex" xmlns:w16cid="http://schemas.microsoft.com/office/word/2016/wordml/cid" xmlns:w16="http://schemas.microsoft.com/office/word/2018/wordml" xmlns:w16se="http://schemas.microsoft.com/office/word/2015/wordml/symex" xmlns:wpg="http://schemas.microsoft.com/office/word/2010/wordprocessingGroup" xmlns:wpi="http://schemas.microsoft.com/office/word/2010/wordprocessingInk" xmlns:wne="http://schemas.microsoft.com/office/word/2006/wordml" xmlns:wps="http://schemas.microsoft.com/office/word/2010/wordprocessingShape" mc:Ignorable="w14 w15 w16se w16cid w16 w16cex wp14">
+<w:endnotes xmlns:wpc="http://schemas.microsoft.com/office/word/2010/wordprocessingCanvas" xmlns:cx="http://schemas.microsoft.com/office/drawing/2014/chartex" xmlns:cx1="http://schemas.microsoft.com/office/drawing/2015/9/8/chartex" xmlns:cx2="http://schemas.microsoft.com/office/drawing/2015/10/21/chartex" xmlns:cx3="http://schemas.microsoft.com/office/drawing/2016/5/9/chartex" xmlns:cx4="http://schemas.microsoft.com/office/drawing/2016/5/10/chartex" xmlns:cx5="http://schemas.microsoft.com/office/drawing/2016/5/11/chartex" xmlns:cx6="http://schemas.microsoft.com/office/drawing/2016/5/12/chartex" xmlns:cx7="http://schemas.microsoft.com/office/drawing/2016/5/13/chartex" xmlns:cx8="http://schemas.microsoft.com/office/drawing/2016/5/14/chartex" xmlns:mc="http://schemas.openxmlformats.org/markup-compatibility/2006" xmlns:aink="http://schemas.microsoft.com/office/drawing/2016/ink" xmlns:am3d="http://schemas.microsoft.com/office/drawing/2017/model3d" xmlns:o="urn:schemas-microsoft-com:office:office" xmlns:r="http://schemas.openxmlformats.org/officeDocument/2006/relationships" xmlns:m="http://schemas.openxmlformats.org/officeDocument/2006/math" xmlns:v="urn:schemas-microsoft-com:vml" xmlns:wp14="http://schemas.microsoft.com/office/word/2010/wordprocessingDrawing" xmlns:wp="http://schemas.openxmlformats.org/drawingml/2006/wordprocessingDrawing" xmlns:w10="urn:schemas-microsoft-com:office:word" xmlns:w="http://schemas.openxmlformats.org/wordprocessingml/2006/main" xmlns:w14="http://schemas.microsoft.com/office/word/2010/wordml" xmlns:w15="http://schemas.microsoft.com/office/word/2012/wordml" xmlns:w16cid="http://schemas.microsoft.com/office/word/2016/wordml/cid" xmlns:w16se="http://schemas.microsoft.com/office/word/2015/wordml/symex" xmlns:wpg="http://schemas.microsoft.com/office/word/2010/wordprocessingGroup" xmlns:wpi="http://schemas.microsoft.com/office/word/2010/wordprocessingInk" xmlns:wne="http://schemas.microsoft.com/office/word/2006/wordml" xmlns:wps="http://schemas.microsoft.com/office/word/2010/wordprocessingShape" mc:Ignorable="w14 w15 w16se w16cid wp14">
   <w:endnote w:type="separator" w:id="-1">
     <w:p>
       <w:pPr>
@@ -9561,7 +10667,7 @@
 </file>
 
 <file path=word/footnotes.xml><?xml version="1.0" encoding="utf-8"?>
-<w:footnotes xmlns:wpc="http://schemas.microsoft.com/office/word/2010/wordprocessingCanvas" xmlns:cx="http://schemas.microsoft.com/office/drawing/2014/chartex" xmlns:cx1="http://schemas.microsoft.com/office/drawing/2015/9/8/chartex" xmlns:cx2="http://schemas.microsoft.com/office/drawing/2015/10/21/chartex" xmlns:cx3="http://schemas.microsoft.com/office/drawing/2016/5/9/chartex" xmlns:cx4="http://schemas.microsoft.com/office/drawing/2016/5/10/chartex" xmlns:cx5="http://schemas.microsoft.com/office/drawing/2016/5/11/chartex" xmlns:cx6="http://schemas.microsoft.com/office/drawing/2016/5/12/chartex" xmlns:cx7="http://schemas.microsoft.com/office/drawing/2016/5/13/chartex" xmlns:cx8="http://schemas.microsoft.com/office/drawing/2016/5/14/chartex" xmlns:mc="http://schemas.openxmlformats.org/markup-compatibility/2006" xmlns:aink="http://schemas.microsoft.com/office/drawing/2016/ink" xmlns:am3d="http://schemas.microsoft.com/office/drawing/2017/model3d" xmlns:o="urn:schemas-microsoft-com:office:office" xmlns:r="http://schemas.openxmlformats.org/officeDocument/2006/relationships" xmlns:m="http://schemas.openxmlformats.org/officeDocument/2006/math" xmlns:v="urn:schemas-microsoft-com:vml" xmlns:wp14="http://schemas.microsoft.com/office/word/2010/wordprocessingDrawing" xmlns:wp="http://schemas.openxmlformats.org/drawingml/2006/wordprocessingDrawing" xmlns:w10="urn:schemas-microsoft-com:office:word" xmlns:w="http://schemas.openxmlformats.org/wordprocessingml/2006/main" xmlns:w14="http://schemas.microsoft.com/office/word/2010/wordml" xmlns:w15="http://schemas.microsoft.com/office/word/2012/wordml" xmlns:w16cex="http://schemas.microsoft.com/office/word/2018/wordml/cex" xmlns:w16cid="http://schemas.microsoft.com/office/word/2016/wordml/cid" xmlns:w16="http://schemas.microsoft.com/office/word/2018/wordml" xmlns:w16se="http://schemas.microsoft.com/office/word/2015/wordml/symex" xmlns:wpg="http://schemas.microsoft.com/office/word/2010/wordprocessingGroup" xmlns:wpi="http://schemas.microsoft.com/office/word/2010/wordprocessingInk" xmlns:wne="http://schemas.microsoft.com/office/word/2006/wordml" xmlns:wps="http://schemas.microsoft.com/office/word/2010/wordprocessingShape" mc:Ignorable="w14 w15 w16se w16cid w16 w16cex wp14">
+<w:footnotes xmlns:wpc="http://schemas.microsoft.com/office/word/2010/wordprocessingCanvas" xmlns:cx="http://schemas.microsoft.com/office/drawing/2014/chartex" xmlns:cx1="http://schemas.microsoft.com/office/drawing/2015/9/8/chartex" xmlns:cx2="http://schemas.microsoft.com/office/drawing/2015/10/21/chartex" xmlns:cx3="http://schemas.microsoft.com/office/drawing/2016/5/9/chartex" xmlns:cx4="http://schemas.microsoft.com/office/drawing/2016/5/10/chartex" xmlns:cx5="http://schemas.microsoft.com/office/drawing/2016/5/11/chartex" xmlns:cx6="http://schemas.microsoft.com/office/drawing/2016/5/12/chartex" xmlns:cx7="http://schemas.microsoft.com/office/drawing/2016/5/13/chartex" xmlns:cx8="http://schemas.microsoft.com/office/drawing/2016/5/14/chartex" xmlns:mc="http://schemas.openxmlformats.org/markup-compatibility/2006" xmlns:aink="http://schemas.microsoft.com/office/drawing/2016/ink" xmlns:am3d="http://schemas.microsoft.com/office/drawing/2017/model3d" xmlns:o="urn:schemas-microsoft-com:office:office" xmlns:r="http://schemas.openxmlformats.org/officeDocument/2006/relationships" xmlns:m="http://schemas.openxmlformats.org/officeDocument/2006/math" xmlns:v="urn:schemas-microsoft-com:vml" xmlns:wp14="http://schemas.microsoft.com/office/word/2010/wordprocessingDrawing" xmlns:wp="http://schemas.openxmlformats.org/drawingml/2006/wordprocessingDrawing" xmlns:w10="urn:schemas-microsoft-com:office:word" xmlns:w="http://schemas.openxmlformats.org/wordprocessingml/2006/main" xmlns:w14="http://schemas.microsoft.com/office/word/2010/wordml" xmlns:w15="http://schemas.microsoft.com/office/word/2012/wordml" xmlns:w16cid="http://schemas.microsoft.com/office/word/2016/wordml/cid" xmlns:w16se="http://schemas.microsoft.com/office/word/2015/wordml/symex" xmlns:wpg="http://schemas.microsoft.com/office/word/2010/wordprocessingGroup" xmlns:wpi="http://schemas.microsoft.com/office/word/2010/wordprocessingInk" xmlns:wne="http://schemas.microsoft.com/office/word/2006/wordml" xmlns:wps="http://schemas.microsoft.com/office/word/2010/wordprocessingShape" mc:Ignorable="w14 w15 w16se w16cid wp14">
   <w:footnote w:type="separator" w:id="-1">
     <w:p>
       <w:pPr>
@@ -9586,7 +10692,7 @@
 </file>
 
 <file path=word/header1.xml><?xml version="1.0" encoding="utf-8"?>
-<w:hdr xmlns:wpc="http://schemas.microsoft.com/office/word/2010/wordprocessingCanvas" xmlns:cx="http://schemas.microsoft.com/office/drawing/2014/chartex" xmlns:cx1="http://schemas.microsoft.com/office/drawing/2015/9/8/chartex" xmlns:cx2="http://schemas.microsoft.com/office/drawing/2015/10/21/chartex" xmlns:cx3="http://schemas.microsoft.com/office/drawing/2016/5/9/chartex" xmlns:cx4="http://schemas.microsoft.com/office/drawing/2016/5/10/chartex" xmlns:cx5="http://schemas.microsoft.com/office/drawing/2016/5/11/chartex" xmlns:cx6="http://schemas.microsoft.com/office/drawing/2016/5/12/chartex" xmlns:cx7="http://schemas.microsoft.com/office/drawing/2016/5/13/chartex" xmlns:cx8="http://schemas.microsoft.com/office/drawing/2016/5/14/chartex" xmlns:mc="http://schemas.openxmlformats.org/markup-compatibility/2006" xmlns:aink="http://schemas.microsoft.com/office/drawing/2016/ink" xmlns:am3d="http://schemas.microsoft.com/office/drawing/2017/model3d" xmlns:o="urn:schemas-microsoft-com:office:office" xmlns:r="http://schemas.openxmlformats.org/officeDocument/2006/relationships" xmlns:m="http://schemas.openxmlformats.org/officeDocument/2006/math" xmlns:v="urn:schemas-microsoft-com:vml" xmlns:wp14="http://schemas.microsoft.com/office/word/2010/wordprocessingDrawing" xmlns:wp="http://schemas.openxmlformats.org/drawingml/2006/wordprocessingDrawing" xmlns:w10="urn:schemas-microsoft-com:office:word" xmlns:w="http://schemas.openxmlformats.org/wordprocessingml/2006/main" xmlns:w14="http://schemas.microsoft.com/office/word/2010/wordml" xmlns:w15="http://schemas.microsoft.com/office/word/2012/wordml" xmlns:w16cex="http://schemas.microsoft.com/office/word/2018/wordml/cex" xmlns:w16cid="http://schemas.microsoft.com/office/word/2016/wordml/cid" xmlns:w16="http://schemas.microsoft.com/office/word/2018/wordml" xmlns:w16se="http://schemas.microsoft.com/office/word/2015/wordml/symex" xmlns:wpg="http://schemas.microsoft.com/office/word/2010/wordprocessingGroup" xmlns:wpi="http://schemas.microsoft.com/office/word/2010/wordprocessingInk" xmlns:wne="http://schemas.microsoft.com/office/word/2006/wordml" xmlns:wps="http://schemas.microsoft.com/office/word/2010/wordprocessingShape" mc:Ignorable="w14 w15 w16se w16cid w16 w16cex wp14">
+<w:hdr xmlns:wpc="http://schemas.microsoft.com/office/word/2010/wordprocessingCanvas" xmlns:cx="http://schemas.microsoft.com/office/drawing/2014/chartex" xmlns:cx1="http://schemas.microsoft.com/office/drawing/2015/9/8/chartex" xmlns:cx2="http://schemas.microsoft.com/office/drawing/2015/10/21/chartex" xmlns:cx3="http://schemas.microsoft.com/office/drawing/2016/5/9/chartex" xmlns:cx4="http://schemas.microsoft.com/office/drawing/2016/5/10/chartex" xmlns:cx5="http://schemas.microsoft.com/office/drawing/2016/5/11/chartex" xmlns:cx6="http://schemas.microsoft.com/office/drawing/2016/5/12/chartex" xmlns:cx7="http://schemas.microsoft.com/office/drawing/2016/5/13/chartex" xmlns:cx8="http://schemas.microsoft.com/office/drawing/2016/5/14/chartex" xmlns:mc="http://schemas.openxmlformats.org/markup-compatibility/2006" xmlns:aink="http://schemas.microsoft.com/office/drawing/2016/ink" xmlns:am3d="http://schemas.microsoft.com/office/drawing/2017/model3d" xmlns:o="urn:schemas-microsoft-com:office:office" xmlns:r="http://schemas.openxmlformats.org/officeDocument/2006/relationships" xmlns:m="http://schemas.openxmlformats.org/officeDocument/2006/math" xmlns:v="urn:schemas-microsoft-com:vml" xmlns:wp14="http://schemas.microsoft.com/office/word/2010/wordprocessingDrawing" xmlns:wp="http://schemas.openxmlformats.org/drawingml/2006/wordprocessingDrawing" xmlns:w10="urn:schemas-microsoft-com:office:word" xmlns:w="http://schemas.openxmlformats.org/wordprocessingml/2006/main" xmlns:w14="http://schemas.microsoft.com/office/word/2010/wordml" xmlns:w15="http://schemas.microsoft.com/office/word/2012/wordml" xmlns:w16cid="http://schemas.microsoft.com/office/word/2016/wordml/cid" xmlns:w16se="http://schemas.microsoft.com/office/word/2015/wordml/symex" xmlns:wpg="http://schemas.microsoft.com/office/word/2010/wordprocessingGroup" xmlns:wpi="http://schemas.microsoft.com/office/word/2010/wordprocessingInk" xmlns:wne="http://schemas.microsoft.com/office/word/2006/wordml" xmlns:wps="http://schemas.microsoft.com/office/word/2010/wordprocessingShape" mc:Ignorable="w14 w15 w16se w16cid wp14">
   <w:p>
     <w:pPr>
       <w:pStyle w:val="Header"/>
@@ -9619,7 +10725,7 @@
 </file>
 
 <file path=word/numbering.xml><?xml version="1.0" encoding="utf-8"?>
-<w:numbering xmlns:wpc="http://schemas.microsoft.com/office/word/2010/wordprocessingCanvas" xmlns:cx="http://schemas.microsoft.com/office/drawing/2014/chartex" xmlns:cx1="http://schemas.microsoft.com/office/drawing/2015/9/8/chartex" xmlns:cx2="http://schemas.microsoft.com/office/drawing/2015/10/21/chartex" xmlns:cx3="http://schemas.microsoft.com/office/drawing/2016/5/9/chartex" xmlns:cx4="http://schemas.microsoft.com/office/drawing/2016/5/10/chartex" xmlns:cx5="http://schemas.microsoft.com/office/drawing/2016/5/11/chartex" xmlns:cx6="http://schemas.microsoft.com/office/drawing/2016/5/12/chartex" xmlns:cx7="http://schemas.microsoft.com/office/drawing/2016/5/13/chartex" xmlns:cx8="http://schemas.microsoft.com/office/drawing/2016/5/14/chartex" xmlns:mc="http://schemas.openxmlformats.org/markup-compatibility/2006" xmlns:aink="http://schemas.microsoft.com/office/drawing/2016/ink" xmlns:am3d="http://schemas.microsoft.com/office/drawing/2017/model3d" xmlns:o="urn:schemas-microsoft-com:office:office" xmlns:r="http://schemas.openxmlformats.org/officeDocument/2006/relationships" xmlns:m="http://schemas.openxmlformats.org/officeDocument/2006/math" xmlns:v="urn:schemas-microsoft-com:vml" xmlns:wp14="http://schemas.microsoft.com/office/word/2010/wordprocessingDrawing" xmlns:wp="http://schemas.openxmlformats.org/drawingml/2006/wordprocessingDrawing" xmlns:w10="urn:schemas-microsoft-com:office:word" xmlns:w="http://schemas.openxmlformats.org/wordprocessingml/2006/main" xmlns:w14="http://schemas.microsoft.com/office/word/2010/wordml" xmlns:w15="http://schemas.microsoft.com/office/word/2012/wordml" xmlns:w16cex="http://schemas.microsoft.com/office/word/2018/wordml/cex" xmlns:w16cid="http://schemas.microsoft.com/office/word/2016/wordml/cid" xmlns:w16="http://schemas.microsoft.com/office/word/2018/wordml" xmlns:w16se="http://schemas.microsoft.com/office/word/2015/wordml/symex" xmlns:wpg="http://schemas.microsoft.com/office/word/2010/wordprocessingGroup" xmlns:wpi="http://schemas.microsoft.com/office/word/2010/wordprocessingInk" xmlns:wne="http://schemas.microsoft.com/office/word/2006/wordml" xmlns:wps="http://schemas.microsoft.com/office/word/2010/wordprocessingShape" mc:Ignorable="w14 w15 w16se w16cid w16 w16cex wp14">
+<w:numbering xmlns:wpc="http://schemas.microsoft.com/office/word/2010/wordprocessingCanvas" xmlns:cx="http://schemas.microsoft.com/office/drawing/2014/chartex" xmlns:cx1="http://schemas.microsoft.com/office/drawing/2015/9/8/chartex" xmlns:cx2="http://schemas.microsoft.com/office/drawing/2015/10/21/chartex" xmlns:cx3="http://schemas.microsoft.com/office/drawing/2016/5/9/chartex" xmlns:cx4="http://schemas.microsoft.com/office/drawing/2016/5/10/chartex" xmlns:cx5="http://schemas.microsoft.com/office/drawing/2016/5/11/chartex" xmlns:cx6="http://schemas.microsoft.com/office/drawing/2016/5/12/chartex" xmlns:cx7="http://schemas.microsoft.com/office/drawing/2016/5/13/chartex" xmlns:cx8="http://schemas.microsoft.com/office/drawing/2016/5/14/chartex" xmlns:mc="http://schemas.openxmlformats.org/markup-compatibility/2006" xmlns:aink="http://schemas.microsoft.com/office/drawing/2016/ink" xmlns:am3d="http://schemas.microsoft.com/office/drawing/2017/model3d" xmlns:o="urn:schemas-microsoft-com:office:office" xmlns:r="http://schemas.openxmlformats.org/officeDocument/2006/relationships" xmlns:m="http://schemas.openxmlformats.org/officeDocument/2006/math" xmlns:v="urn:schemas-microsoft-com:vml" xmlns:wp14="http://schemas.microsoft.com/office/word/2010/wordprocessingDrawing" xmlns:wp="http://schemas.openxmlformats.org/drawingml/2006/wordprocessingDrawing" xmlns:w10="urn:schemas-microsoft-com:office:word" xmlns:w="http://schemas.openxmlformats.org/wordprocessingml/2006/main" xmlns:w14="http://schemas.microsoft.com/office/word/2010/wordml" xmlns:w15="http://schemas.microsoft.com/office/word/2012/wordml" xmlns:w16cid="http://schemas.microsoft.com/office/word/2016/wordml/cid" xmlns:w16se="http://schemas.microsoft.com/office/word/2015/wordml/symex" xmlns:wpg="http://schemas.microsoft.com/office/word/2010/wordprocessingGroup" xmlns:wpi="http://schemas.microsoft.com/office/word/2010/wordprocessingInk" xmlns:wne="http://schemas.microsoft.com/office/word/2006/wordml" xmlns:wps="http://schemas.microsoft.com/office/word/2010/wordprocessingShape" mc:Ignorable="w14 w15 w16se w16cid wp14">
   <w:abstractNum w:abstractNumId="0" w15:restartNumberingAfterBreak="0">
     <w:nsid w:val="23BE6CBE"/>
     <w:multiLevelType w:val="hybridMultilevel"/>
@@ -10320,7 +11426,7 @@
 </file>
 
 <file path=word/styles.xml><?xml version="1.0" encoding="utf-8"?>
-<w:styles xmlns:mc="http://schemas.openxmlformats.org/markup-compatibility/2006" xmlns:r="http://schemas.openxmlformats.org/officeDocument/2006/relationships" xmlns:w="http://schemas.openxmlformats.org/wordprocessingml/2006/main" xmlns:w14="http://schemas.microsoft.com/office/word/2010/wordml" xmlns:w15="http://schemas.microsoft.com/office/word/2012/wordml" xmlns:w16cex="http://schemas.microsoft.com/office/word/2018/wordml/cex" xmlns:w16cid="http://schemas.microsoft.com/office/word/2016/wordml/cid" xmlns:w16="http://schemas.microsoft.com/office/word/2018/wordml" xmlns:w16se="http://schemas.microsoft.com/office/word/2015/wordml/symex" mc:Ignorable="w14 w15 w16se w16cid w16 w16cex">
+<w:styles xmlns:mc="http://schemas.openxmlformats.org/markup-compatibility/2006" xmlns:r="http://schemas.openxmlformats.org/officeDocument/2006/relationships" xmlns:w="http://schemas.openxmlformats.org/wordprocessingml/2006/main" xmlns:w14="http://schemas.microsoft.com/office/word/2010/wordml" xmlns:w15="http://schemas.microsoft.com/office/word/2012/wordml" xmlns:w16cid="http://schemas.microsoft.com/office/word/2016/wordml/cid" xmlns:w16se="http://schemas.microsoft.com/office/word/2015/wordml/symex" mc:Ignorable="w14 w15 w16se w16cid">
   <w:docDefaults>
     <w:rPrDefault>
       <w:rPr>
@@ -10336,7 +11442,7 @@
       </w:pPr>
     </w:pPrDefault>
   </w:docDefaults>
-  <w:latentStyles w:defLockedState="0" w:defUIPriority="99" w:defSemiHidden="0" w:defUnhideWhenUsed="0" w:defQFormat="0" w:count="376">
+  <w:latentStyles w:defLockedState="0" w:defUIPriority="99" w:defSemiHidden="0" w:defUnhideWhenUsed="0" w:defQFormat="0" w:count="375">
     <w:lsdException w:name="Normal" w:uiPriority="0" w:qFormat="1"/>
     <w:lsdException w:name="heading 1" w:uiPriority="9" w:qFormat="1"/>
     <w:lsdException w:name="heading 2" w:semiHidden="1" w:uiPriority="9" w:unhideWhenUsed="1" w:qFormat="1"/>
@@ -10712,7 +11818,6 @@
     <w:lsdException w:name="Smart Hyperlink" w:semiHidden="1" w:unhideWhenUsed="1"/>
     <w:lsdException w:name="Hashtag" w:semiHidden="1" w:unhideWhenUsed="1"/>
     <w:lsdException w:name="Unresolved Mention" w:semiHidden="1" w:unhideWhenUsed="1"/>
-    <w:lsdException w:name="Smart Link" w:semiHidden="1" w:unhideWhenUsed="1"/>
   </w:latentStyles>
   <w:style w:type="paragraph" w:default="1" w:styleId="Normal">
     <w:name w:val="Normal"/>
@@ -11194,7 +12299,7 @@
 </file>
 
 <file path=customXml/itemProps1.xml><?xml version="1.0" encoding="utf-8"?>
-<ds:datastoreItem xmlns:ds="http://schemas.openxmlformats.org/officeDocument/2006/customXml" ds:itemID="{AF4BD2F9-C198-40F2-AF44-7F7F0ABE2122}">
+<ds:datastoreItem xmlns:ds="http://schemas.openxmlformats.org/officeDocument/2006/customXml" ds:itemID="{192CA053-F4FD-47E0-86B1-B1F4487C66EB}">
   <ds:schemaRefs>
     <ds:schemaRef ds:uri="http://schemas.openxmlformats.org/officeDocument/2006/bibliography"/>
   </ds:schemaRefs>

</xml_diff>